<commit_message>
New Blog Post on Dec 2017
</commit_message>
<xml_diff>
--- a/_site/cvx.docx
+++ b/_site/cvx.docx
@@ -2358,634 +2358,6 @@
                 <v:line id="Straight Connector 17" o:spid="_x0000_s1044" style="position:absolute;visibility:visible;mso-wrap-style:square" from="12969,1632" to="31435,1632" o:connectortype="straight" o:gfxdata="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" strokecolor="#0d0d0d" strokeweight="1.7pt">
                   <v:stroke joinstyle="miter"/>
                 </v:line>
-                <w10:wrap anchory="page"/>
-              </v:group>
-            </w:pict>
-          </mc:Fallback>
-        </mc:AlternateContent>
-      </w:r>
-      <w:r>
-        <w:rPr>
-          <w:noProof/>
-        </w:rPr>
-        <mc:AlternateContent>
-          <mc:Choice Requires="wpg">
-            <w:drawing>
-              <wp:anchor distT="0" distB="0" distL="114300" distR="114300" simplePos="0" relativeHeight="251656192" behindDoc="0" locked="0" layoutInCell="1" allowOverlap="1" wp14:anchorId="3780EF84" wp14:editId="68715DDD">
-                <wp:simplePos x="0" y="0"/>
-                <wp:positionH relativeFrom="column">
-                  <wp:posOffset>1973580</wp:posOffset>
-                </wp:positionH>
-                <wp:positionV relativeFrom="page">
-                  <wp:posOffset>1386840</wp:posOffset>
-                </wp:positionV>
-                <wp:extent cx="4122420" cy="393700"/>
-                <wp:effectExtent l="0" t="0" r="0" b="6350"/>
-                <wp:wrapNone/>
-                <wp:docPr id="14" name="Group 14"/>
-                <wp:cNvGraphicFramePr/>
-                <a:graphic xmlns:a="http://schemas.openxmlformats.org/drawingml/2006/main">
-                  <a:graphicData uri="http://schemas.microsoft.com/office/word/2010/wordprocessingGroup">
-                    <wpg:wgp>
-                      <wpg:cNvGrpSpPr/>
-                      <wpg:grpSpPr>
-                        <a:xfrm>
-                          <a:off x="0" y="0"/>
-                          <a:ext cx="4122420" cy="393700"/>
-                          <a:chOff x="0" y="0"/>
-                          <a:chExt cx="2691633" cy="394042"/>
-                        </a:xfrm>
-                      </wpg:grpSpPr>
-                      <wps:wsp>
-                        <wps:cNvPr id="10" name="Text Box 10"/>
-                        <wps:cNvSpPr txBox="1"/>
-                        <wps:spPr>
-                          <a:xfrm>
-                            <a:off x="0" y="0"/>
-                            <a:ext cx="1355725" cy="244475"/>
-                          </a:xfrm>
-                          <a:prstGeom prst="rect">
-                            <a:avLst/>
-                          </a:prstGeom>
-                          <a:noFill/>
-                          <a:ln w="6350">
-                            <a:noFill/>
-                          </a:ln>
-                          <a:effectLst/>
-                        </wps:spPr>
-                        <wps:txbx>
-                          <w:txbxContent>
-                            <w:p>
-                              <w:pPr>
-                                <w:spacing w:after="0" w:line="187" w:lineRule="auto"/>
-                                <w:rPr>
-                                  <w:rFonts w:ascii="Open Sans Light" w:hAnsi="Open Sans Light" w:cs="Open Sans Light"/>
-                                  <w:color w:val="4A494A"/>
-                                  <w:sz w:val="18"/>
-                                  <w:szCs w:val="18"/>
-                                </w:rPr>
-                              </w:pPr>
-                              <w:proofErr w:type="gramStart"/>
-                              <w:r>
-                                <w:rPr>
-                                  <w:rFonts w:ascii="FontAwesome" w:hAnsi="FontAwesome" w:cs="Open Sans Light"/>
-                                  <w:color w:val="4A494A"/>
-                                  <w:sz w:val="16"/>
-                                  <w:szCs w:val="16"/>
-                                </w:rPr>
-                                <w:t></w:t>
-                              </w:r>
-                              <w:r>
-                                <w:rPr>
-                                  <w:rFonts w:ascii="Open Sans Light" w:hAnsi="Open Sans Light" w:cs="Open Sans Light"/>
-                                  <w:color w:val="4A494A"/>
-                                  <w:sz w:val="18"/>
-                                  <w:szCs w:val="18"/>
-                                </w:rPr>
-                                <w:t xml:space="preserve">  </w:t>
-                              </w:r>
-                              <w:r>
-                                <w:rPr>
-                                  <w:rFonts w:ascii="Segoe UI" w:hAnsi="Segoe UI" w:cs="Segoe UI"/>
-                                  <w:color w:val="4A494A"/>
-                                  <w:sz w:val="18"/>
-                                  <w:szCs w:val="18"/>
-                                </w:rPr>
-                                <w:t>d.shankarnarayana</w:t>
-                              </w:r>
-                              <w:r>
-                                <w:rPr>
-                                  <w:rFonts w:ascii="Segoe UI" w:hAnsi="Segoe UI" w:cs="Segoe UI"/>
-                                  <w:color w:val="4A494A"/>
-                                  <w:sz w:val="18"/>
-                                  <w:szCs w:val="18"/>
-                                </w:rPr>
-                                <w:t>@</w:t>
-                              </w:r>
-                              <w:r>
-                                <w:rPr>
-                                  <w:rFonts w:ascii="Segoe UI" w:hAnsi="Segoe UI" w:cs="Segoe UI"/>
-                                  <w:color w:val="4A494A"/>
-                                  <w:sz w:val="18"/>
-                                  <w:szCs w:val="18"/>
-                                </w:rPr>
-                                <w:t>gmail</w:t>
-                              </w:r>
-                              <w:r>
-                                <w:rPr>
-                                  <w:rFonts w:ascii="Segoe UI" w:hAnsi="Segoe UI" w:cs="Segoe UI"/>
-                                  <w:color w:val="4A494A"/>
-                                  <w:sz w:val="18"/>
-                                  <w:szCs w:val="18"/>
-                                </w:rPr>
-                                <w:t>.com</w:t>
-                              </w:r>
-                              <w:proofErr w:type="gramEnd"/>
-                            </w:p>
-                          </w:txbxContent>
-                        </wps:txbx>
-                        <wps:bodyPr rot="0" spcFirstLastPara="0" vertOverflow="overflow" horzOverflow="overflow" vert="horz" wrap="square" lIns="91440" tIns="45720" rIns="91440" bIns="45720" numCol="1" spcCol="0" rtlCol="0" fromWordArt="0" anchor="t" anchorCtr="0" forceAA="0" compatLnSpc="1">
-                          <a:prstTxWarp prst="textNoShape">
-                            <a:avLst/>
-                          </a:prstTxWarp>
-                          <a:noAutofit/>
-                        </wps:bodyPr>
-                      </wps:wsp>
-                      <wps:wsp>
-                        <wps:cNvPr id="11" name="Text Box 11"/>
-                        <wps:cNvSpPr txBox="1"/>
-                        <wps:spPr>
-                          <a:xfrm>
-                            <a:off x="0" y="149567"/>
-                            <a:ext cx="1355725" cy="244475"/>
-                          </a:xfrm>
-                          <a:prstGeom prst="rect">
-                            <a:avLst/>
-                          </a:prstGeom>
-                          <a:noFill/>
-                          <a:ln w="6350">
-                            <a:noFill/>
-                          </a:ln>
-                          <a:effectLst/>
-                        </wps:spPr>
-                        <wps:txbx>
-                          <w:txbxContent>
-                            <w:p>
-                              <w:pPr>
-                                <w:spacing w:after="0" w:line="187" w:lineRule="auto"/>
-                                <w:rPr>
-                                  <w:rFonts w:ascii="Open Sans Light" w:hAnsi="Open Sans Light" w:cs="Open Sans Light"/>
-                                  <w:color w:val="4A494A"/>
-                                  <w:sz w:val="18"/>
-                                  <w:szCs w:val="18"/>
-                                </w:rPr>
-                              </w:pPr>
-                              <w:proofErr w:type="gramStart"/>
-                              <w:r>
-                                <w:rPr>
-                                  <w:rFonts w:ascii="FontAwesome" w:hAnsi="FontAwesome" w:cs="Open Sans Light"/>
-                                  <w:color w:val="4A494A"/>
-                                  <w:sz w:val="18"/>
-                                  <w:szCs w:val="18"/>
-                                </w:rPr>
-                                <w:t xml:space="preserve"> </w:t>
-                              </w:r>
-                              <w:r>
-                                <w:rPr>
-                                  <w:rFonts w:ascii="FontAwesome" w:hAnsi="FontAwesome" w:cs="Open Sans Light"/>
-                                  <w:color w:val="4A494A"/>
-                                  <w:sz w:val="16"/>
-                                  <w:szCs w:val="16"/>
-                                </w:rPr>
-                                <w:t xml:space="preserve"> </w:t>
-                              </w:r>
-                              <w:r>
-                                <w:rPr>
-                                  <w:rFonts w:ascii="Segoe UI" w:hAnsi="Segoe UI" w:cs="Segoe UI"/>
-                                  <w:color w:val="4A494A"/>
-                                  <w:sz w:val="18"/>
-                                  <w:szCs w:val="18"/>
-                                </w:rPr>
-                                <w:t>http://sh4.in</w:t>
-                              </w:r>
-                              <w:proofErr w:type="gramEnd"/>
-                            </w:p>
-                          </w:txbxContent>
-                        </wps:txbx>
-                        <wps:bodyPr rot="0" spcFirstLastPara="0" vertOverflow="overflow" horzOverflow="overflow" vert="horz" wrap="square" lIns="91440" tIns="45720" rIns="91440" bIns="45720" numCol="1" spcCol="0" rtlCol="0" fromWordArt="0" anchor="t" anchorCtr="0" forceAA="0" compatLnSpc="1">
-                          <a:prstTxWarp prst="textNoShape">
-                            <a:avLst/>
-                          </a:prstTxWarp>
-                          <a:noAutofit/>
-                        </wps:bodyPr>
-                      </wps:wsp>
-                      <wps:wsp>
-                        <wps:cNvPr id="12" name="Text Box 12"/>
-                        <wps:cNvSpPr txBox="1"/>
-                        <wps:spPr>
-                          <a:xfrm>
-                            <a:off x="1335908" y="0"/>
-                            <a:ext cx="1355725" cy="207010"/>
-                          </a:xfrm>
-                          <a:prstGeom prst="rect">
-                            <a:avLst/>
-                          </a:prstGeom>
-                          <a:noFill/>
-                          <a:ln w="6350">
-                            <a:noFill/>
-                          </a:ln>
-                          <a:effectLst/>
-                        </wps:spPr>
-                        <wps:txbx>
-                          <w:txbxContent>
-                            <w:p>
-                              <w:pPr>
-                                <w:spacing w:after="0" w:line="187" w:lineRule="auto"/>
-                                <w:rPr>
-                                  <w:rFonts w:ascii="Open Sans Light" w:hAnsi="Open Sans Light" w:cs="Open Sans Light"/>
-                                  <w:color w:val="4A494A"/>
-                                  <w:sz w:val="18"/>
-                                  <w:szCs w:val="18"/>
-                                </w:rPr>
-                              </w:pPr>
-                              <w:r>
-                                <w:rPr>
-                                  <w:rFonts w:ascii="FontAwesome" w:hAnsi="FontAwesome" w:cs="Open Sans Light"/>
-                                  <w:color w:val="4A494A"/>
-                                  <w:sz w:val="18"/>
-                                  <w:szCs w:val="18"/>
-                                </w:rPr>
-                                <w:t></w:t>
-                              </w:r>
-                              <w:proofErr w:type="gramStart"/>
-                              <w:r>
-                                <w:rPr>
-                                  <w:rFonts w:ascii="FontAwesome" w:hAnsi="FontAwesome" w:cs="Open Sans Light"/>
-                                  <w:color w:val="4A494A"/>
-                                  <w:sz w:val="16"/>
-                                  <w:szCs w:val="16"/>
-                                </w:rPr>
-                                <w:t xml:space="preserve">  </w:t>
-                              </w:r>
-                              <w:r>
-                                <w:rPr>
-                                  <w:rFonts w:ascii="FontAwesome" w:hAnsi="FontAwesome" w:cs="Open Sans Light"/>
-                                  <w:color w:val="4A494A"/>
-                                  <w:sz w:val="16"/>
-                                  <w:szCs w:val="16"/>
-                                </w:rPr>
-                                <w:t xml:space="preserve"> </w:t>
-                              </w:r>
-                              <w:r>
-                                <w:rPr>
-                                  <w:rFonts w:ascii="Segoe UI" w:hAnsi="Segoe UI" w:cs="Segoe UI"/>
-                                  <w:color w:val="4A494A"/>
-                                  <w:sz w:val="18"/>
-                                  <w:szCs w:val="18"/>
-                                </w:rPr>
-                                <w:t>(</w:t>
-                              </w:r>
-                              <w:proofErr w:type="gramEnd"/>
-                              <w:r>
-                                <w:rPr>
-                                  <w:rFonts w:ascii="Segoe UI" w:hAnsi="Segoe UI" w:cs="Segoe UI"/>
-                                  <w:color w:val="4A494A"/>
-                                  <w:sz w:val="18"/>
-                                  <w:szCs w:val="18"/>
-                                </w:rPr>
-                                <w:t>M) 9</w:t>
-                              </w:r>
-                              <w:r>
-                                <w:rPr>
-                                  <w:rFonts w:ascii="Segoe UI" w:hAnsi="Segoe UI" w:cs="Segoe UI"/>
-                                  <w:color w:val="4A494A"/>
-                                  <w:sz w:val="18"/>
-                                  <w:szCs w:val="18"/>
-                                </w:rPr>
-                                <w:t>1 99401 9908</w:t>
-                              </w:r>
-                              <w:r>
-                                <w:rPr>
-                                  <w:rFonts w:ascii="Segoe UI" w:hAnsi="Segoe UI" w:cs="Segoe UI"/>
-                                  <w:color w:val="4A494A"/>
-                                  <w:sz w:val="18"/>
-                                  <w:szCs w:val="18"/>
-                                </w:rPr>
-                                <w:t>3</w:t>
-                              </w:r>
-                            </w:p>
-                          </w:txbxContent>
-                        </wps:txbx>
-                        <wps:bodyPr rot="0" spcFirstLastPara="0" vertOverflow="overflow" horzOverflow="overflow" vert="horz" wrap="square" lIns="91440" tIns="45720" rIns="91440" bIns="45720" numCol="1" spcCol="0" rtlCol="0" fromWordArt="0" anchor="t" anchorCtr="0" forceAA="0" compatLnSpc="1">
-                          <a:prstTxWarp prst="textNoShape">
-                            <a:avLst/>
-                          </a:prstTxWarp>
-                          <a:noAutofit/>
-                        </wps:bodyPr>
-                      </wps:wsp>
-                      <wps:wsp>
-                        <wps:cNvPr id="13" name="Text Box 13"/>
-                        <wps:cNvSpPr txBox="1"/>
-                        <wps:spPr>
-                          <a:xfrm>
-                            <a:off x="1335908" y="149567"/>
-                            <a:ext cx="1355725" cy="230505"/>
-                          </a:xfrm>
-                          <a:prstGeom prst="rect">
-                            <a:avLst/>
-                          </a:prstGeom>
-                          <a:noFill/>
-                          <a:ln w="6350">
-                            <a:noFill/>
-                          </a:ln>
-                          <a:effectLst/>
-                        </wps:spPr>
-                        <wps:txbx>
-                          <w:txbxContent>
-                            <w:p>
-                              <w:pPr>
-                                <w:spacing w:after="0" w:line="187" w:lineRule="auto"/>
-                                <w:rPr>
-                                  <w:rFonts w:ascii="Segoe UI" w:hAnsi="Segoe UI" w:cs="Segoe UI"/>
-                                  <w:color w:val="4A494A"/>
-                                  <w:sz w:val="18"/>
-                                  <w:szCs w:val="18"/>
-                                </w:rPr>
-                              </w:pPr>
-                              <w:r>
-                                <w:rPr>
-                                  <w:rFonts w:ascii="Segoe UI" w:hAnsi="Segoe UI" w:cs="Segoe UI"/>
-                                  <w:color w:val="4A494A"/>
-                                  <w:sz w:val="18"/>
-                                  <w:szCs w:val="18"/>
-                                </w:rPr>
-                                <w:t>https:</w:t>
-                              </w:r>
-                              <w:r>
-                                <w:rPr>
-                                  <w:rFonts w:ascii="Segoe UI" w:hAnsi="Segoe UI" w:cs="Segoe UI"/>
-                                  <w:color w:val="4A494A"/>
-                                  <w:sz w:val="18"/>
-                                  <w:szCs w:val="18"/>
-                                </w:rPr>
-                                <w:t>//</w:t>
-                              </w:r>
-                              <w:r>
-                                <w:rPr>
-                                  <w:rFonts w:ascii="Segoe UI" w:hAnsi="Segoe UI" w:cs="Segoe UI"/>
-                                  <w:color w:val="4A494A"/>
-                                  <w:sz w:val="18"/>
-                                  <w:szCs w:val="18"/>
-                                </w:rPr>
-                                <w:t>github.com/sh4nx0r</w:t>
-                              </w:r>
-                            </w:p>
-                          </w:txbxContent>
-                        </wps:txbx>
-                        <wps:bodyPr rot="0" spcFirstLastPara="0" vertOverflow="overflow" horzOverflow="overflow" vert="horz" wrap="square" lIns="91440" tIns="45720" rIns="91440" bIns="45720" numCol="1" spcCol="0" rtlCol="0" fromWordArt="0" anchor="t" anchorCtr="0" forceAA="0" compatLnSpc="1">
-                          <a:prstTxWarp prst="textNoShape">
-                            <a:avLst/>
-                          </a:prstTxWarp>
-                          <a:noAutofit/>
-                        </wps:bodyPr>
-                      </wps:wsp>
-                    </wpg:wgp>
-                  </a:graphicData>
-                </a:graphic>
-                <wp14:sizeRelH relativeFrom="margin">
-                  <wp14:pctWidth>0</wp14:pctWidth>
-                </wp14:sizeRelH>
-              </wp:anchor>
-            </w:drawing>
-          </mc:Choice>
-          <mc:Fallback>
-            <w:pict>
-              <v:group w14:anchorId="3780EF84" id="Group 14" o:spid="_x0000_s1045" style="position:absolute;left:0;text-align:left;margin-left:155.4pt;margin-top:109.2pt;width:324.6pt;height:31pt;z-index:251656192;mso-position-vertical-relative:page;mso-width-relative:margin" coordsize="26916,3940" o:gfxdata="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">
-                <v:shape id="Text Box 10" o:spid="_x0000_s1046" type="#_x0000_t202" style="position:absolute;width:13557;height:2444;visibility:visible;mso-wrap-style:square;v-text-anchor:top" o:gfxdata="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" filled="f" stroked="f" strokeweight=".5pt">
-                  <v:textbox>
-                    <w:txbxContent>
-                      <w:p>
-                        <w:pPr>
-                          <w:spacing w:after="0" w:line="187" w:lineRule="auto"/>
-                          <w:rPr>
-                            <w:rFonts w:ascii="Open Sans Light" w:hAnsi="Open Sans Light" w:cs="Open Sans Light"/>
-                            <w:color w:val="4A494A"/>
-                            <w:sz w:val="18"/>
-                            <w:szCs w:val="18"/>
-                          </w:rPr>
-                        </w:pPr>
-                        <w:proofErr w:type="gramStart"/>
-                        <w:r>
-                          <w:rPr>
-                            <w:rFonts w:ascii="FontAwesome" w:hAnsi="FontAwesome" w:cs="Open Sans Light"/>
-                            <w:color w:val="4A494A"/>
-                            <w:sz w:val="16"/>
-                            <w:szCs w:val="16"/>
-                          </w:rPr>
-                          <w:t></w:t>
-                        </w:r>
-                        <w:r>
-                          <w:rPr>
-                            <w:rFonts w:ascii="Open Sans Light" w:hAnsi="Open Sans Light" w:cs="Open Sans Light"/>
-                            <w:color w:val="4A494A"/>
-                            <w:sz w:val="18"/>
-                            <w:szCs w:val="18"/>
-                          </w:rPr>
-                          <w:t xml:space="preserve">  </w:t>
-                        </w:r>
-                        <w:r>
-                          <w:rPr>
-                            <w:rFonts w:ascii="Segoe UI" w:hAnsi="Segoe UI" w:cs="Segoe UI"/>
-                            <w:color w:val="4A494A"/>
-                            <w:sz w:val="18"/>
-                            <w:szCs w:val="18"/>
-                          </w:rPr>
-                          <w:t>d.shankarnarayana</w:t>
-                        </w:r>
-                        <w:r>
-                          <w:rPr>
-                            <w:rFonts w:ascii="Segoe UI" w:hAnsi="Segoe UI" w:cs="Segoe UI"/>
-                            <w:color w:val="4A494A"/>
-                            <w:sz w:val="18"/>
-                            <w:szCs w:val="18"/>
-                          </w:rPr>
-                          <w:t>@</w:t>
-                        </w:r>
-                        <w:r>
-                          <w:rPr>
-                            <w:rFonts w:ascii="Segoe UI" w:hAnsi="Segoe UI" w:cs="Segoe UI"/>
-                            <w:color w:val="4A494A"/>
-                            <w:sz w:val="18"/>
-                            <w:szCs w:val="18"/>
-                          </w:rPr>
-                          <w:t>gmail</w:t>
-                        </w:r>
-                        <w:r>
-                          <w:rPr>
-                            <w:rFonts w:ascii="Segoe UI" w:hAnsi="Segoe UI" w:cs="Segoe UI"/>
-                            <w:color w:val="4A494A"/>
-                            <w:sz w:val="18"/>
-                            <w:szCs w:val="18"/>
-                          </w:rPr>
-                          <w:t>.com</w:t>
-                        </w:r>
-                        <w:proofErr w:type="gramEnd"/>
-                      </w:p>
-                    </w:txbxContent>
-                  </v:textbox>
-                </v:shape>
-                <v:shape id="Text Box 11" o:spid="_x0000_s1047" type="#_x0000_t202" style="position:absolute;top:1495;width:13557;height:2445;visibility:visible;mso-wrap-style:square;v-text-anchor:top" o:gfxdata="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" filled="f" stroked="f" strokeweight=".5pt">
-                  <v:textbox>
-                    <w:txbxContent>
-                      <w:p>
-                        <w:pPr>
-                          <w:spacing w:after="0" w:line="187" w:lineRule="auto"/>
-                          <w:rPr>
-                            <w:rFonts w:ascii="Open Sans Light" w:hAnsi="Open Sans Light" w:cs="Open Sans Light"/>
-                            <w:color w:val="4A494A"/>
-                            <w:sz w:val="18"/>
-                            <w:szCs w:val="18"/>
-                          </w:rPr>
-                        </w:pPr>
-                        <w:proofErr w:type="gramStart"/>
-                        <w:r>
-                          <w:rPr>
-                            <w:rFonts w:ascii="FontAwesome" w:hAnsi="FontAwesome" w:cs="Open Sans Light"/>
-                            <w:color w:val="4A494A"/>
-                            <w:sz w:val="18"/>
-                            <w:szCs w:val="18"/>
-                          </w:rPr>
-                          <w:t xml:space="preserve"> </w:t>
-                        </w:r>
-                        <w:r>
-                          <w:rPr>
-                            <w:rFonts w:ascii="FontAwesome" w:hAnsi="FontAwesome" w:cs="Open Sans Light"/>
-                            <w:color w:val="4A494A"/>
-                            <w:sz w:val="16"/>
-                            <w:szCs w:val="16"/>
-                          </w:rPr>
-                          <w:t xml:space="preserve"> </w:t>
-                        </w:r>
-                        <w:r>
-                          <w:rPr>
-                            <w:rFonts w:ascii="Segoe UI" w:hAnsi="Segoe UI" w:cs="Segoe UI"/>
-                            <w:color w:val="4A494A"/>
-                            <w:sz w:val="18"/>
-                            <w:szCs w:val="18"/>
-                          </w:rPr>
-                          <w:t>http://sh4.in</w:t>
-                        </w:r>
-                        <w:proofErr w:type="gramEnd"/>
-                      </w:p>
-                    </w:txbxContent>
-                  </v:textbox>
-                </v:shape>
-                <v:shape id="Text Box 12" o:spid="_x0000_s1048" type="#_x0000_t202" style="position:absolute;left:13359;width:13557;height:2070;visibility:visible;mso-wrap-style:square;v-text-anchor:top" o:gfxdata="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" filled="f" stroked="f" strokeweight=".5pt">
-                  <v:textbox>
-                    <w:txbxContent>
-                      <w:p>
-                        <w:pPr>
-                          <w:spacing w:after="0" w:line="187" w:lineRule="auto"/>
-                          <w:rPr>
-                            <w:rFonts w:ascii="Open Sans Light" w:hAnsi="Open Sans Light" w:cs="Open Sans Light"/>
-                            <w:color w:val="4A494A"/>
-                            <w:sz w:val="18"/>
-                            <w:szCs w:val="18"/>
-                          </w:rPr>
-                        </w:pPr>
-                        <w:r>
-                          <w:rPr>
-                            <w:rFonts w:ascii="FontAwesome" w:hAnsi="FontAwesome" w:cs="Open Sans Light"/>
-                            <w:color w:val="4A494A"/>
-                            <w:sz w:val="18"/>
-                            <w:szCs w:val="18"/>
-                          </w:rPr>
-                          <w:t></w:t>
-                        </w:r>
-                        <w:proofErr w:type="gramStart"/>
-                        <w:r>
-                          <w:rPr>
-                            <w:rFonts w:ascii="FontAwesome" w:hAnsi="FontAwesome" w:cs="Open Sans Light"/>
-                            <w:color w:val="4A494A"/>
-                            <w:sz w:val="16"/>
-                            <w:szCs w:val="16"/>
-                          </w:rPr>
-                          <w:t xml:space="preserve">  </w:t>
-                        </w:r>
-                        <w:r>
-                          <w:rPr>
-                            <w:rFonts w:ascii="FontAwesome" w:hAnsi="FontAwesome" w:cs="Open Sans Light"/>
-                            <w:color w:val="4A494A"/>
-                            <w:sz w:val="16"/>
-                            <w:szCs w:val="16"/>
-                          </w:rPr>
-                          <w:t xml:space="preserve"> </w:t>
-                        </w:r>
-                        <w:r>
-                          <w:rPr>
-                            <w:rFonts w:ascii="Segoe UI" w:hAnsi="Segoe UI" w:cs="Segoe UI"/>
-                            <w:color w:val="4A494A"/>
-                            <w:sz w:val="18"/>
-                            <w:szCs w:val="18"/>
-                          </w:rPr>
-                          <w:t>(</w:t>
-                        </w:r>
-                        <w:proofErr w:type="gramEnd"/>
-                        <w:r>
-                          <w:rPr>
-                            <w:rFonts w:ascii="Segoe UI" w:hAnsi="Segoe UI" w:cs="Segoe UI"/>
-                            <w:color w:val="4A494A"/>
-                            <w:sz w:val="18"/>
-                            <w:szCs w:val="18"/>
-                          </w:rPr>
-                          <w:t>M) 9</w:t>
-                        </w:r>
-                        <w:r>
-                          <w:rPr>
-                            <w:rFonts w:ascii="Segoe UI" w:hAnsi="Segoe UI" w:cs="Segoe UI"/>
-                            <w:color w:val="4A494A"/>
-                            <w:sz w:val="18"/>
-                            <w:szCs w:val="18"/>
-                          </w:rPr>
-                          <w:t>1 99401 9908</w:t>
-                        </w:r>
-                        <w:r>
-                          <w:rPr>
-                            <w:rFonts w:ascii="Segoe UI" w:hAnsi="Segoe UI" w:cs="Segoe UI"/>
-                            <w:color w:val="4A494A"/>
-                            <w:sz w:val="18"/>
-                            <w:szCs w:val="18"/>
-                          </w:rPr>
-                          <w:t>3</w:t>
-                        </w:r>
-                      </w:p>
-                    </w:txbxContent>
-                  </v:textbox>
-                </v:shape>
-                <v:shape id="Text Box 13" o:spid="_x0000_s1049" type="#_x0000_t202" style="position:absolute;left:13359;top:1495;width:13557;height:2305;visibility:visible;mso-wrap-style:square;v-text-anchor:top" o:gfxdata="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" filled="f" stroked="f" strokeweight=".5pt">
-                  <v:textbox>
-                    <w:txbxContent>
-                      <w:p>
-                        <w:pPr>
-                          <w:spacing w:after="0" w:line="187" w:lineRule="auto"/>
-                          <w:rPr>
-                            <w:rFonts w:ascii="Segoe UI" w:hAnsi="Segoe UI" w:cs="Segoe UI"/>
-                            <w:color w:val="4A494A"/>
-                            <w:sz w:val="18"/>
-                            <w:szCs w:val="18"/>
-                          </w:rPr>
-                        </w:pPr>
-                        <w:r>
-                          <w:rPr>
-                            <w:rFonts w:ascii="Segoe UI" w:hAnsi="Segoe UI" w:cs="Segoe UI"/>
-                            <w:color w:val="4A494A"/>
-                            <w:sz w:val="18"/>
-                            <w:szCs w:val="18"/>
-                          </w:rPr>
-                          <w:t>https:</w:t>
-                        </w:r>
-                        <w:r>
-                          <w:rPr>
-                            <w:rFonts w:ascii="Segoe UI" w:hAnsi="Segoe UI" w:cs="Segoe UI"/>
-                            <w:color w:val="4A494A"/>
-                            <w:sz w:val="18"/>
-                            <w:szCs w:val="18"/>
-                          </w:rPr>
-                          <w:t>//</w:t>
-                        </w:r>
-                        <w:r>
-                          <w:rPr>
-                            <w:rFonts w:ascii="Segoe UI" w:hAnsi="Segoe UI" w:cs="Segoe UI"/>
-                            <w:color w:val="4A494A"/>
-                            <w:sz w:val="18"/>
-                            <w:szCs w:val="18"/>
-                          </w:rPr>
-                          <w:t>github.com/sh4nx0r</w:t>
-                        </w:r>
-                      </w:p>
-                    </w:txbxContent>
-                  </v:textbox>
-                </v:shape>
                 <w10:wrap anchory="page"/>
               </v:group>
             </w:pict>
@@ -3099,7 +2471,7 @@
           </mc:Choice>
           <mc:Fallback>
             <w:pict>
-              <v:group w14:anchorId="51F3445E" id="Group 4" o:spid="_x0000_s1026" style="position:absolute;margin-left:38.4pt;margin-top:39.6pt;width:520.05pt;height:111.55pt;z-index:251653120;mso-position-vertical-relative:page;mso-width-relative:margin;mso-height-relative:margin" coordorigin=",-457" coordsize="66047,14168" o:gfxdata="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">
+              <v:group w14:anchorId="1A2D2F9D" id="Group 4" o:spid="_x0000_s1026" style="position:absolute;margin-left:38.4pt;margin-top:39.6pt;width:520.05pt;height:111.55pt;z-index:251653120;mso-position-vertical-relative:page;mso-width-relative:margin;mso-height-relative:margin" coordorigin=",-457" coordsize="66047,14168" o:gfxdata="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">
                 <v:line id="Straight Connector 5" o:spid="_x0000_s1027" style="position:absolute;visibility:visible;mso-wrap-style:square" from="12645,7478" to="66047,7478" o:connectortype="straight" o:gfxdata="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" strokecolor="#0d0d0d" strokeweight="2.25pt">
                   <v:stroke joinstyle="miter"/>
                 </v:line>
@@ -3214,7 +2586,7 @@
                                 <w:sz w:val="44"/>
                                 <w:szCs w:val="44"/>
                               </w:rPr>
-                              <w:t xml:space="preserve">         </w:t>
+                              <w:t xml:space="preserve">        </w:t>
                             </w:r>
                             <w:r>
                               <w:rPr>
@@ -3249,7 +2621,11 @@
           </mc:Choice>
           <mc:Fallback>
             <w:pict>
-              <v:shape w14:anchorId="59BC3D84" id="Text Box 8" o:spid="_x0000_s1050" type="#_x0000_t202" style="position:absolute;left:0;text-align:left;margin-left:144.3pt;margin-top:41.9pt;width:256.8pt;height:57pt;z-index:251654144;visibility:visible;mso-wrap-style:square;mso-width-percent:0;mso-height-percent:0;mso-wrap-distance-left:9pt;mso-wrap-distance-top:0;mso-wrap-distance-right:9pt;mso-wrap-distance-bottom:0;mso-position-horizontal:absolute;mso-position-horizontal-relative:text;mso-position-vertical:absolute;mso-position-vertical-relative:page;mso-width-percent:0;mso-height-percent:0;mso-width-relative:margin;mso-height-relative:margin;v-text-anchor:top" o:gfxdata="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" filled="f" stroked="f" strokeweight=".5pt">
+              <v:shapetype w14:anchorId="59BC3D84" id="_x0000_t202" coordsize="21600,21600" o:spt="202" path="m,l,21600r21600,l21600,xe">
+                <v:stroke joinstyle="miter"/>
+                <v:path gradientshapeok="t" o:connecttype="rect"/>
+              </v:shapetype>
+              <v:shape id="Text Box 8" o:spid="_x0000_s1045" type="#_x0000_t202" style="position:absolute;left:0;text-align:left;margin-left:144.3pt;margin-top:41.9pt;width:256.8pt;height:57pt;z-index:251654144;visibility:visible;mso-wrap-style:square;mso-width-percent:0;mso-height-percent:0;mso-wrap-distance-left:9pt;mso-wrap-distance-top:0;mso-wrap-distance-right:9pt;mso-wrap-distance-bottom:0;mso-position-horizontal:absolute;mso-position-horizontal-relative:text;mso-position-vertical:absolute;mso-position-vertical-relative:page;mso-width-percent:0;mso-height-percent:0;mso-width-relative:margin;mso-height-relative:margin;v-text-anchor:top" o:gfxdata="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" filled="f" stroked="f" strokeweight=".5pt">
                 <v:textbox>
                   <w:txbxContent>
                     <w:p>
@@ -3314,7 +2690,7 @@
                           <w:sz w:val="44"/>
                           <w:szCs w:val="44"/>
                         </w:rPr>
-                        <w:t xml:space="preserve">         </w:t>
+                        <w:t xml:space="preserve">        </w:t>
                       </w:r>
                       <w:r>
                         <w:rPr>
@@ -3454,7 +2830,529 @@
         </mc:AlternateContent>
       </w:r>
     </w:p>
-    <w:p/>
+    <w:p>
+      <w:r>
+        <w:rPr>
+          <w:noProof/>
+        </w:rPr>
+        <mc:AlternateContent>
+          <mc:Choice Requires="wpg">
+            <w:drawing>
+              <wp:anchor distT="0" distB="0" distL="114300" distR="114300" simplePos="0" relativeHeight="251656192" behindDoc="0" locked="0" layoutInCell="1" allowOverlap="1" wp14:anchorId="3780EF84" wp14:editId="68715DDD">
+                <wp:simplePos x="0" y="0"/>
+                <wp:positionH relativeFrom="column">
+                  <wp:posOffset>1973580</wp:posOffset>
+                </wp:positionH>
+                <wp:positionV relativeFrom="page">
+                  <wp:posOffset>1376045</wp:posOffset>
+                </wp:positionV>
+                <wp:extent cx="5443855" cy="254635"/>
+                <wp:effectExtent l="0" t="0" r="0" b="0"/>
+                <wp:wrapNone/>
+                <wp:docPr id="14" name="Group 14"/>
+                <wp:cNvGraphicFramePr/>
+                <a:graphic xmlns:a="http://schemas.openxmlformats.org/drawingml/2006/main">
+                  <a:graphicData uri="http://schemas.microsoft.com/office/word/2010/wordprocessingGroup">
+                    <wpg:wgp>
+                      <wpg:cNvGrpSpPr/>
+                      <wpg:grpSpPr>
+                        <a:xfrm>
+                          <a:off x="0" y="0"/>
+                          <a:ext cx="5443855" cy="254635"/>
+                          <a:chOff x="0" y="-10592"/>
+                          <a:chExt cx="3554804" cy="255067"/>
+                        </a:xfrm>
+                      </wpg:grpSpPr>
+                      <wps:wsp>
+                        <wps:cNvPr id="10" name="Text Box 10"/>
+                        <wps:cNvSpPr txBox="1"/>
+                        <wps:spPr>
+                          <a:xfrm>
+                            <a:off x="0" y="0"/>
+                            <a:ext cx="1355725" cy="244475"/>
+                          </a:xfrm>
+                          <a:prstGeom prst="rect">
+                            <a:avLst/>
+                          </a:prstGeom>
+                          <a:noFill/>
+                          <a:ln w="6350">
+                            <a:noFill/>
+                          </a:ln>
+                          <a:effectLst/>
+                        </wps:spPr>
+                        <wps:txbx>
+                          <w:txbxContent>
+                            <w:p>
+                              <w:pPr>
+                                <w:spacing w:after="0" w:line="187" w:lineRule="auto"/>
+                                <w:rPr>
+                                  <w:rFonts w:ascii="Open Sans Light" w:hAnsi="Open Sans Light" w:cs="Open Sans Light"/>
+                                  <w:color w:val="4A494A"/>
+                                  <w:sz w:val="18"/>
+                                  <w:szCs w:val="18"/>
+                                </w:rPr>
+                              </w:pPr>
+                              <w:proofErr w:type="gramStart"/>
+                              <w:r>
+                                <w:rPr>
+                                  <w:rFonts w:ascii="FontAwesome" w:hAnsi="FontAwesome" w:cs="Open Sans Light"/>
+                                  <w:color w:val="4A494A"/>
+                                  <w:sz w:val="16"/>
+                                  <w:szCs w:val="16"/>
+                                </w:rPr>
+                                <w:t></w:t>
+                              </w:r>
+                              <w:r>
+                                <w:rPr>
+                                  <w:rFonts w:ascii="Open Sans Light" w:hAnsi="Open Sans Light" w:cs="Open Sans Light"/>
+                                  <w:color w:val="4A494A"/>
+                                  <w:sz w:val="18"/>
+                                  <w:szCs w:val="18"/>
+                                </w:rPr>
+                                <w:t xml:space="preserve">  </w:t>
+                              </w:r>
+                              <w:r>
+                                <w:rPr>
+                                  <w:rFonts w:ascii="Segoe UI" w:hAnsi="Segoe UI" w:cs="Segoe UI"/>
+                                  <w:color w:val="4A494A"/>
+                                  <w:sz w:val="18"/>
+                                  <w:szCs w:val="18"/>
+                                </w:rPr>
+                                <w:t>d.shankarnarayana</w:t>
+                              </w:r>
+                              <w:r>
+                                <w:rPr>
+                                  <w:rFonts w:ascii="Segoe UI" w:hAnsi="Segoe UI" w:cs="Segoe UI"/>
+                                  <w:color w:val="4A494A"/>
+                                  <w:sz w:val="18"/>
+                                  <w:szCs w:val="18"/>
+                                </w:rPr>
+                                <w:t>@</w:t>
+                              </w:r>
+                              <w:r>
+                                <w:rPr>
+                                  <w:rFonts w:ascii="Segoe UI" w:hAnsi="Segoe UI" w:cs="Segoe UI"/>
+                                  <w:color w:val="4A494A"/>
+                                  <w:sz w:val="18"/>
+                                  <w:szCs w:val="18"/>
+                                </w:rPr>
+                                <w:t>gmail</w:t>
+                              </w:r>
+                              <w:r>
+                                <w:rPr>
+                                  <w:rFonts w:ascii="Segoe UI" w:hAnsi="Segoe UI" w:cs="Segoe UI"/>
+                                  <w:color w:val="4A494A"/>
+                                  <w:sz w:val="18"/>
+                                  <w:szCs w:val="18"/>
+                                </w:rPr>
+                                <w:t>.com</w:t>
+                              </w:r>
+                              <w:proofErr w:type="gramEnd"/>
+                            </w:p>
+                          </w:txbxContent>
+                        </wps:txbx>
+                        <wps:bodyPr rot="0" spcFirstLastPara="0" vertOverflow="overflow" horzOverflow="overflow" vert="horz" wrap="square" lIns="91440" tIns="45720" rIns="91440" bIns="45720" numCol="1" spcCol="0" rtlCol="0" fromWordArt="0" anchor="t" anchorCtr="0" forceAA="0" compatLnSpc="1">
+                          <a:prstTxWarp prst="textNoShape">
+                            <a:avLst/>
+                          </a:prstTxWarp>
+                          <a:noAutofit/>
+                        </wps:bodyPr>
+                      </wps:wsp>
+                      <wps:wsp>
+                        <wps:cNvPr id="11" name="Text Box 11"/>
+                        <wps:cNvSpPr txBox="1"/>
+                        <wps:spPr>
+                          <a:xfrm>
+                            <a:off x="2199079" y="-10592"/>
+                            <a:ext cx="1355725" cy="244475"/>
+                          </a:xfrm>
+                          <a:prstGeom prst="rect">
+                            <a:avLst/>
+                          </a:prstGeom>
+                          <a:noFill/>
+                          <a:ln w="6350">
+                            <a:noFill/>
+                          </a:ln>
+                          <a:effectLst/>
+                        </wps:spPr>
+                        <wps:txbx>
+                          <w:txbxContent>
+                            <w:p>
+                              <w:pPr>
+                                <w:spacing w:after="0" w:line="187" w:lineRule="auto"/>
+                                <w:rPr>
+                                  <w:rFonts w:ascii="Open Sans Light" w:hAnsi="Open Sans Light" w:cs="Open Sans Light"/>
+                                  <w:color w:val="4A494A"/>
+                                  <w:sz w:val="18"/>
+                                  <w:szCs w:val="18"/>
+                                </w:rPr>
+                              </w:pPr>
+                              <w:proofErr w:type="gramStart"/>
+                              <w:r>
+                                <w:rPr>
+                                  <w:rFonts w:ascii="FontAwesome" w:hAnsi="FontAwesome" w:cs="Open Sans Light"/>
+                                  <w:color w:val="4A494A"/>
+                                  <w:sz w:val="18"/>
+                                  <w:szCs w:val="18"/>
+                                </w:rPr>
+                                <w:t xml:space="preserve"> </w:t>
+                              </w:r>
+                              <w:r>
+                                <w:rPr>
+                                  <w:rFonts w:ascii="FontAwesome" w:hAnsi="FontAwesome" w:cs="Open Sans Light"/>
+                                  <w:color w:val="4A494A"/>
+                                  <w:sz w:val="16"/>
+                                  <w:szCs w:val="16"/>
+                                </w:rPr>
+                                <w:t xml:space="preserve"> </w:t>
+                              </w:r>
+                              <w:r>
+                                <w:rPr>
+                                  <w:rFonts w:ascii="Segoe UI" w:hAnsi="Segoe UI" w:cs="Segoe UI"/>
+                                  <w:color w:val="4A494A"/>
+                                  <w:sz w:val="18"/>
+                                  <w:szCs w:val="18"/>
+                                </w:rPr>
+                                <w:t>http://sh4.in</w:t>
+                              </w:r>
+                              <w:proofErr w:type="gramEnd"/>
+                            </w:p>
+                          </w:txbxContent>
+                        </wps:txbx>
+                        <wps:bodyPr rot="0" spcFirstLastPara="0" vertOverflow="overflow" horzOverflow="overflow" vert="horz" wrap="square" lIns="91440" tIns="45720" rIns="91440" bIns="45720" numCol="1" spcCol="0" rtlCol="0" fromWordArt="0" anchor="t" anchorCtr="0" forceAA="0" compatLnSpc="1">
+                          <a:prstTxWarp prst="textNoShape">
+                            <a:avLst/>
+                          </a:prstTxWarp>
+                          <a:noAutofit/>
+                        </wps:bodyPr>
+                      </wps:wsp>
+                      <wps:wsp>
+                        <wps:cNvPr id="12" name="Text Box 12"/>
+                        <wps:cNvSpPr txBox="1"/>
+                        <wps:spPr>
+                          <a:xfrm>
+                            <a:off x="1335908" y="0"/>
+                            <a:ext cx="1355725" cy="207010"/>
+                          </a:xfrm>
+                          <a:prstGeom prst="rect">
+                            <a:avLst/>
+                          </a:prstGeom>
+                          <a:noFill/>
+                          <a:ln w="6350">
+                            <a:noFill/>
+                          </a:ln>
+                          <a:effectLst/>
+                        </wps:spPr>
+                        <wps:txbx>
+                          <w:txbxContent>
+                            <w:p>
+                              <w:pPr>
+                                <w:spacing w:after="0" w:line="187" w:lineRule="auto"/>
+                                <w:rPr>
+                                  <w:rFonts w:ascii="Open Sans Light" w:hAnsi="Open Sans Light" w:cs="Open Sans Light"/>
+                                  <w:color w:val="4A494A"/>
+                                  <w:sz w:val="18"/>
+                                  <w:szCs w:val="18"/>
+                                </w:rPr>
+                              </w:pPr>
+                              <w:r>
+                                <w:rPr>
+                                  <w:rFonts w:ascii="FontAwesome" w:hAnsi="FontAwesome" w:cs="Open Sans Light"/>
+                                  <w:color w:val="4A494A"/>
+                                  <w:sz w:val="18"/>
+                                  <w:szCs w:val="18"/>
+                                </w:rPr>
+                                <w:t></w:t>
+                              </w:r>
+                              <w:proofErr w:type="gramStart"/>
+                              <w:r>
+                                <w:rPr>
+                                  <w:rFonts w:ascii="FontAwesome" w:hAnsi="FontAwesome" w:cs="Open Sans Light"/>
+                                  <w:color w:val="4A494A"/>
+                                  <w:sz w:val="16"/>
+                                  <w:szCs w:val="16"/>
+                                </w:rPr>
+                                <w:t xml:space="preserve">  </w:t>
+                              </w:r>
+                              <w:r>
+                                <w:rPr>
+                                  <w:rFonts w:ascii="FontAwesome" w:hAnsi="FontAwesome" w:cs="Open Sans Light"/>
+                                  <w:color w:val="4A494A"/>
+                                  <w:sz w:val="16"/>
+                                  <w:szCs w:val="16"/>
+                                </w:rPr>
+                                <w:t xml:space="preserve"> </w:t>
+                              </w:r>
+                              <w:r>
+                                <w:rPr>
+                                  <w:rFonts w:ascii="Segoe UI" w:hAnsi="Segoe UI" w:cs="Segoe UI"/>
+                                  <w:color w:val="4A494A"/>
+                                  <w:sz w:val="18"/>
+                                  <w:szCs w:val="18"/>
+                                </w:rPr>
+                                <w:t>(</w:t>
+                              </w:r>
+                              <w:proofErr w:type="gramEnd"/>
+                              <w:r>
+                                <w:rPr>
+                                  <w:rFonts w:ascii="Segoe UI" w:hAnsi="Segoe UI" w:cs="Segoe UI"/>
+                                  <w:color w:val="4A494A"/>
+                                  <w:sz w:val="18"/>
+                                  <w:szCs w:val="18"/>
+                                </w:rPr>
+                                <w:t>M) 9</w:t>
+                              </w:r>
+                              <w:r>
+                                <w:rPr>
+                                  <w:rFonts w:ascii="Segoe UI" w:hAnsi="Segoe UI" w:cs="Segoe UI"/>
+                                  <w:color w:val="4A494A"/>
+                                  <w:sz w:val="18"/>
+                                  <w:szCs w:val="18"/>
+                                </w:rPr>
+                                <w:t>1 99401 9908</w:t>
+                              </w:r>
+                              <w:r>
+                                <w:rPr>
+                                  <w:rFonts w:ascii="Segoe UI" w:hAnsi="Segoe UI" w:cs="Segoe UI"/>
+                                  <w:color w:val="4A494A"/>
+                                  <w:sz w:val="18"/>
+                                  <w:szCs w:val="18"/>
+                                </w:rPr>
+                                <w:t>3</w:t>
+                              </w:r>
+                            </w:p>
+                          </w:txbxContent>
+                        </wps:txbx>
+                        <wps:bodyPr rot="0" spcFirstLastPara="0" vertOverflow="overflow" horzOverflow="overflow" vert="horz" wrap="square" lIns="91440" tIns="45720" rIns="91440" bIns="45720" numCol="1" spcCol="0" rtlCol="0" fromWordArt="0" anchor="t" anchorCtr="0" forceAA="0" compatLnSpc="1">
+                          <a:prstTxWarp prst="textNoShape">
+                            <a:avLst/>
+                          </a:prstTxWarp>
+                          <a:noAutofit/>
+                        </wps:bodyPr>
+                      </wps:wsp>
+                    </wpg:wgp>
+                  </a:graphicData>
+                </a:graphic>
+                <wp14:sizeRelH relativeFrom="margin">
+                  <wp14:pctWidth>0</wp14:pctWidth>
+                </wp14:sizeRelH>
+                <wp14:sizeRelV relativeFrom="margin">
+                  <wp14:pctHeight>0</wp14:pctHeight>
+                </wp14:sizeRelV>
+              </wp:anchor>
+            </w:drawing>
+          </mc:Choice>
+          <mc:Fallback>
+            <w:pict>
+              <v:group w14:anchorId="3780EF84" id="Group 14" o:spid="_x0000_s1047" style="position:absolute;margin-left:155.4pt;margin-top:108.35pt;width:428.65pt;height:20.05pt;z-index:251656192;mso-position-vertical-relative:page;mso-width-relative:margin;mso-height-relative:margin" coordorigin=",-105" coordsize="35548,2550" o:gfxdata="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">
+                <v:shape id="Text Box 10" o:spid="_x0000_s1048" type="#_x0000_t202" style="position:absolute;width:13557;height:2444;visibility:visible;mso-wrap-style:square;v-text-anchor:top" o:gfxdata="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" filled="f" stroked="f" strokeweight=".5pt">
+                  <v:textbox>
+                    <w:txbxContent>
+                      <w:p>
+                        <w:pPr>
+                          <w:spacing w:after="0" w:line="187" w:lineRule="auto"/>
+                          <w:rPr>
+                            <w:rFonts w:ascii="Open Sans Light" w:hAnsi="Open Sans Light" w:cs="Open Sans Light"/>
+                            <w:color w:val="4A494A"/>
+                            <w:sz w:val="18"/>
+                            <w:szCs w:val="18"/>
+                          </w:rPr>
+                        </w:pPr>
+                        <w:proofErr w:type="gramStart"/>
+                        <w:r>
+                          <w:rPr>
+                            <w:rFonts w:ascii="FontAwesome" w:hAnsi="FontAwesome" w:cs="Open Sans Light"/>
+                            <w:color w:val="4A494A"/>
+                            <w:sz w:val="16"/>
+                            <w:szCs w:val="16"/>
+                          </w:rPr>
+                          <w:t></w:t>
+                        </w:r>
+                        <w:r>
+                          <w:rPr>
+                            <w:rFonts w:ascii="Open Sans Light" w:hAnsi="Open Sans Light" w:cs="Open Sans Light"/>
+                            <w:color w:val="4A494A"/>
+                            <w:sz w:val="18"/>
+                            <w:szCs w:val="18"/>
+                          </w:rPr>
+                          <w:t xml:space="preserve">  </w:t>
+                        </w:r>
+                        <w:r>
+                          <w:rPr>
+                            <w:rFonts w:ascii="Segoe UI" w:hAnsi="Segoe UI" w:cs="Segoe UI"/>
+                            <w:color w:val="4A494A"/>
+                            <w:sz w:val="18"/>
+                            <w:szCs w:val="18"/>
+                          </w:rPr>
+                          <w:t>d.shankarnarayana</w:t>
+                        </w:r>
+                        <w:r>
+                          <w:rPr>
+                            <w:rFonts w:ascii="Segoe UI" w:hAnsi="Segoe UI" w:cs="Segoe UI"/>
+                            <w:color w:val="4A494A"/>
+                            <w:sz w:val="18"/>
+                            <w:szCs w:val="18"/>
+                          </w:rPr>
+                          <w:t>@</w:t>
+                        </w:r>
+                        <w:r>
+                          <w:rPr>
+                            <w:rFonts w:ascii="Segoe UI" w:hAnsi="Segoe UI" w:cs="Segoe UI"/>
+                            <w:color w:val="4A494A"/>
+                            <w:sz w:val="18"/>
+                            <w:szCs w:val="18"/>
+                          </w:rPr>
+                          <w:t>gmail</w:t>
+                        </w:r>
+                        <w:r>
+                          <w:rPr>
+                            <w:rFonts w:ascii="Segoe UI" w:hAnsi="Segoe UI" w:cs="Segoe UI"/>
+                            <w:color w:val="4A494A"/>
+                            <w:sz w:val="18"/>
+                            <w:szCs w:val="18"/>
+                          </w:rPr>
+                          <w:t>.com</w:t>
+                        </w:r>
+                        <w:proofErr w:type="gramEnd"/>
+                      </w:p>
+                    </w:txbxContent>
+                  </v:textbox>
+                </v:shape>
+                <v:shape id="Text Box 11" o:spid="_x0000_s1049" type="#_x0000_t202" style="position:absolute;left:21990;top:-105;width:13558;height:2443;visibility:visible;mso-wrap-style:square;v-text-anchor:top" o:gfxdata="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" filled="f" stroked="f" strokeweight=".5pt">
+                  <v:textbox>
+                    <w:txbxContent>
+                      <w:p>
+                        <w:pPr>
+                          <w:spacing w:after="0" w:line="187" w:lineRule="auto"/>
+                          <w:rPr>
+                            <w:rFonts w:ascii="Open Sans Light" w:hAnsi="Open Sans Light" w:cs="Open Sans Light"/>
+                            <w:color w:val="4A494A"/>
+                            <w:sz w:val="18"/>
+                            <w:szCs w:val="18"/>
+                          </w:rPr>
+                        </w:pPr>
+                        <w:proofErr w:type="gramStart"/>
+                        <w:r>
+                          <w:rPr>
+                            <w:rFonts w:ascii="FontAwesome" w:hAnsi="FontAwesome" w:cs="Open Sans Light"/>
+                            <w:color w:val="4A494A"/>
+                            <w:sz w:val="18"/>
+                            <w:szCs w:val="18"/>
+                          </w:rPr>
+                          <w:t xml:space="preserve"> </w:t>
+                        </w:r>
+                        <w:r>
+                          <w:rPr>
+                            <w:rFonts w:ascii="FontAwesome" w:hAnsi="FontAwesome" w:cs="Open Sans Light"/>
+                            <w:color w:val="4A494A"/>
+                            <w:sz w:val="16"/>
+                            <w:szCs w:val="16"/>
+                          </w:rPr>
+                          <w:t xml:space="preserve"> </w:t>
+                        </w:r>
+                        <w:r>
+                          <w:rPr>
+                            <w:rFonts w:ascii="Segoe UI" w:hAnsi="Segoe UI" w:cs="Segoe UI"/>
+                            <w:color w:val="4A494A"/>
+                            <w:sz w:val="18"/>
+                            <w:szCs w:val="18"/>
+                          </w:rPr>
+                          <w:t>http://sh4.in</w:t>
+                        </w:r>
+                        <w:proofErr w:type="gramEnd"/>
+                      </w:p>
+                    </w:txbxContent>
+                  </v:textbox>
+                </v:shape>
+                <v:shape id="Text Box 12" o:spid="_x0000_s1050" type="#_x0000_t202" style="position:absolute;left:13359;width:13557;height:2070;visibility:visible;mso-wrap-style:square;v-text-anchor:top" o:gfxdata="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" filled="f" stroked="f" strokeweight=".5pt">
+                  <v:textbox>
+                    <w:txbxContent>
+                      <w:p>
+                        <w:pPr>
+                          <w:spacing w:after="0" w:line="187" w:lineRule="auto"/>
+                          <w:rPr>
+                            <w:rFonts w:ascii="Open Sans Light" w:hAnsi="Open Sans Light" w:cs="Open Sans Light"/>
+                            <w:color w:val="4A494A"/>
+                            <w:sz w:val="18"/>
+                            <w:szCs w:val="18"/>
+                          </w:rPr>
+                        </w:pPr>
+                        <w:r>
+                          <w:rPr>
+                            <w:rFonts w:ascii="FontAwesome" w:hAnsi="FontAwesome" w:cs="Open Sans Light"/>
+                            <w:color w:val="4A494A"/>
+                            <w:sz w:val="18"/>
+                            <w:szCs w:val="18"/>
+                          </w:rPr>
+                          <w:t></w:t>
+                        </w:r>
+                        <w:proofErr w:type="gramStart"/>
+                        <w:r>
+                          <w:rPr>
+                            <w:rFonts w:ascii="FontAwesome" w:hAnsi="FontAwesome" w:cs="Open Sans Light"/>
+                            <w:color w:val="4A494A"/>
+                            <w:sz w:val="16"/>
+                            <w:szCs w:val="16"/>
+                          </w:rPr>
+                          <w:t xml:space="preserve">  </w:t>
+                        </w:r>
+                        <w:r>
+                          <w:rPr>
+                            <w:rFonts w:ascii="FontAwesome" w:hAnsi="FontAwesome" w:cs="Open Sans Light"/>
+                            <w:color w:val="4A494A"/>
+                            <w:sz w:val="16"/>
+                            <w:szCs w:val="16"/>
+                          </w:rPr>
+                          <w:t xml:space="preserve"> </w:t>
+                        </w:r>
+                        <w:r>
+                          <w:rPr>
+                            <w:rFonts w:ascii="Segoe UI" w:hAnsi="Segoe UI" w:cs="Segoe UI"/>
+                            <w:color w:val="4A494A"/>
+                            <w:sz w:val="18"/>
+                            <w:szCs w:val="18"/>
+                          </w:rPr>
+                          <w:t>(</w:t>
+                        </w:r>
+                        <w:proofErr w:type="gramEnd"/>
+                        <w:r>
+                          <w:rPr>
+                            <w:rFonts w:ascii="Segoe UI" w:hAnsi="Segoe UI" w:cs="Segoe UI"/>
+                            <w:color w:val="4A494A"/>
+                            <w:sz w:val="18"/>
+                            <w:szCs w:val="18"/>
+                          </w:rPr>
+                          <w:t>M) 9</w:t>
+                        </w:r>
+                        <w:r>
+                          <w:rPr>
+                            <w:rFonts w:ascii="Segoe UI" w:hAnsi="Segoe UI" w:cs="Segoe UI"/>
+                            <w:color w:val="4A494A"/>
+                            <w:sz w:val="18"/>
+                            <w:szCs w:val="18"/>
+                          </w:rPr>
+                          <w:t>1 99401 9908</w:t>
+                        </w:r>
+                        <w:r>
+                          <w:rPr>
+                            <w:rFonts w:ascii="Segoe UI" w:hAnsi="Segoe UI" w:cs="Segoe UI"/>
+                            <w:color w:val="4A494A"/>
+                            <w:sz w:val="18"/>
+                            <w:szCs w:val="18"/>
+                          </w:rPr>
+                          <w:t>3</w:t>
+                        </w:r>
+                      </w:p>
+                    </w:txbxContent>
+                  </v:textbox>
+                </v:shape>
+                <w10:wrap anchory="page"/>
+              </v:group>
+            </w:pict>
+          </mc:Fallback>
+        </mc:AlternateContent>
+      </w:r>
+    </w:p>
     <w:p/>
     <w:p/>
     <w:p>
@@ -3964,8 +3862,6 @@
       </w:r>
     </w:p>
     <w:p>
-      <w:bookmarkStart w:id="0" w:name="_GoBack"/>
-      <w:bookmarkEnd w:id="0"/>
       <w:r>
         <w:rPr>
           <w:noProof/>
@@ -4564,6 +4460,8 @@
       <w:pPr>
         <w:jc w:val="center"/>
       </w:pPr>
+      <w:bookmarkStart w:id="0" w:name="_GoBack"/>
+      <w:bookmarkEnd w:id="0"/>
       <w:r>
         <w:rPr>
           <w:noProof/>
@@ -5116,6 +5014,15 @@
                             </w:r>
                             <w:r>
                               <w:rPr>
+                                <w:rFonts w:ascii="Open Sans SemiBold" w:hAnsi="Open Sans SemiBold" w:cs="Open Sans SemiBold"/>
+                                <w:color w:val="555655"/>
+                                <w:sz w:val="20"/>
+                                <w:szCs w:val="20"/>
+                              </w:rPr>
+                              <w:t xml:space="preserve"> </w:t>
+                            </w:r>
+                            <w:r>
+                              <w:rPr>
                                 <w:rFonts w:ascii="Open Sans" w:hAnsi="Open Sans" w:cs="Open Sans"/>
                                 <w:b/>
                                 <w:color w:val="555655"/>
@@ -5179,7 +5086,7 @@
           </mc:Choice>
           <mc:Fallback>
             <w:pict>
-              <v:shape w14:anchorId="701B8167" id="Text Box 80" o:spid="_x0000_s1060" type="#_x0000_t202" style="position:absolute;left:0;text-align:left;margin-left:43.2pt;margin-top:670.2pt;width:238.5pt;height:148.2pt;z-index:251672576;visibility:visible;mso-wrap-style:square;mso-width-percent:0;mso-height-percent:0;mso-wrap-distance-left:9pt;mso-wrap-distance-top:0;mso-wrap-distance-right:9pt;mso-wrap-distance-bottom:0;mso-position-horizontal:absolute;mso-position-horizontal-relative:text;mso-position-vertical:absolute;mso-position-vertical-relative:page;mso-width-percent:0;mso-height-percent:0;mso-width-relative:margin;mso-height-relative:margin;v-text-anchor:top" o:gfxdata="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" filled="f" stroked="f" strokeweight=".5pt">
+              <v:shape w14:anchorId="701B8167" id="Text Box 80" o:spid="_x0000_s1059" type="#_x0000_t202" style="position:absolute;left:0;text-align:left;margin-left:43.2pt;margin-top:670.2pt;width:238.5pt;height:148.2pt;z-index:251672576;visibility:visible;mso-wrap-style:square;mso-width-percent:0;mso-height-percent:0;mso-wrap-distance-left:9pt;mso-wrap-distance-top:0;mso-wrap-distance-right:9pt;mso-wrap-distance-bottom:0;mso-position-horizontal:absolute;mso-position-horizontal-relative:text;mso-position-vertical:absolute;mso-position-vertical-relative:page;mso-width-percent:0;mso-height-percent:0;mso-width-relative:margin;mso-height-relative:margin;v-text-anchor:top" o:gfxdata="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" filled="f" stroked="f" strokeweight=".5pt">
                 <v:textbox>
                   <w:txbxContent>
                     <w:p>
@@ -5505,6 +5412,15 @@
                           <w:szCs w:val="20"/>
                         </w:rPr>
                         <w:t xml:space="preserve">       </w:t>
+                      </w:r>
+                      <w:r>
+                        <w:rPr>
+                          <w:rFonts w:ascii="Open Sans SemiBold" w:hAnsi="Open Sans SemiBold" w:cs="Open Sans SemiBold"/>
+                          <w:color w:val="555655"/>
+                          <w:sz w:val="20"/>
+                          <w:szCs w:val="20"/>
+                        </w:rPr>
+                        <w:t xml:space="preserve"> </w:t>
                       </w:r>
                       <w:r>
                         <w:rPr>

</xml_diff>